<commit_message>
switched explanatory and response
</commit_message>
<xml_diff>
--- a/01-course-notes/04-methods-for-two-categorical-variables.docx
+++ b/01-course-notes/04-methods-for-two-categorical-variables.docx
@@ -1122,7 +1122,7 @@
         <w:rPr>
           <w:rStyle w:val="NormalTok"/>
         </w:rPr>
-        <w:t xml:space="preserve"> seeding,</w:t>
+        <w:t xml:space="preserve"> action,</w:t>
       </w:r>
       <w:r>
         <w:br/>
@@ -1298,7 +1298,7 @@
         <w:rPr>
           <w:rStyle w:val="VerbatimChar"/>
         </w:rPr>
-        <w:t xml:space="preserve"> action Control Seeded Total</w:t>
+        <w:t xml:space="preserve"> seeding NoYawn Yawned Total</w:t>
       </w:r>
       <w:r>
         <w:br/>
@@ -1307,7 +1307,7 @@
         <w:rPr>
           <w:rStyle w:val="VerbatimChar"/>
         </w:rPr>
-        <w:t xml:space="preserve"> NoYawn      13     23    36</w:t>
+        <w:t xml:space="preserve"> Control     13      3    16</w:t>
       </w:r>
       <w:r>
         <w:br/>
@@ -1316,7 +1316,7 @@
         <w:rPr>
           <w:rStyle w:val="VerbatimChar"/>
         </w:rPr>
-        <w:t xml:space="preserve"> Yawned       3     11    14</w:t>
+        <w:t xml:space="preserve">  Seeded     23     11    34</w:t>
       </w:r>
       <w:r>
         <w:br/>
@@ -1325,7 +1325,7 @@
         <w:rPr>
           <w:rStyle w:val="VerbatimChar"/>
         </w:rPr>
-        <w:t xml:space="preserve">  Total      16     34    50</w:t>
+        <w:t xml:space="preserve">   Total     36     14    50</w:t>
       </w:r>
     </w:p>
     <w:p>

</xml_diff>